<commit_message>
Added State Diagram to the pertinent instances
</commit_message>
<xml_diff>
--- a/Final SRS.docx
+++ b/Final SRS.docx
@@ -138,17 +138,17 @@
         </w:rPr>
       </w:pPr>
       <w:bookmarkStart w:id="2" w:name="_Toc26969053"/>
-      <w:bookmarkStart w:id="3" w:name="_Toc346509227"/>
-      <w:bookmarkStart w:id="4" w:name="_Toc346508952"/>
+      <w:bookmarkStart w:id="3" w:name="_Toc344877432"/>
+      <w:bookmarkStart w:id="4" w:name="_Toc344879822"/>
       <w:bookmarkStart w:id="5" w:name="_Toc346508722"/>
-      <w:bookmarkStart w:id="6" w:name="_Toc344879822"/>
-      <w:bookmarkStart w:id="7" w:name="_Toc344877432"/>
+      <w:bookmarkStart w:id="6" w:name="_Toc346508952"/>
+      <w:bookmarkStart w:id="7" w:name="_Toc346509227"/>
+      <w:bookmarkEnd w:id="2"/>
       <w:bookmarkEnd w:id="3"/>
       <w:bookmarkEnd w:id="4"/>
       <w:bookmarkEnd w:id="5"/>
       <w:bookmarkEnd w:id="6"/>
       <w:bookmarkEnd w:id="7"/>
-      <w:bookmarkEnd w:id="2"/>
       <w:r>
         <w:rPr>
           <w:rFonts w:ascii="Calibri" w:hAnsi="Calibri"/>
@@ -818,11 +818,6 @@
         </w:rPr>
         <w:t>Appendix B: Analysis Models</w:t>
         <w:tab/>
-      </w:r>
-      <w:r>
-        <w:rPr>
-          <w:rFonts w:ascii="Calibri" w:hAnsi="Calibri"/>
-        </w:rPr>
         <w:t>5</w:t>
       </w:r>
     </w:p>
@@ -839,11 +834,6 @@
         </w:rPr>
         <w:t>Appendix C: Issues List</w:t>
         <w:tab/>
-      </w:r>
-      <w:r>
-        <w:rPr>
-          <w:rFonts w:ascii="Calibri" w:hAnsi="Calibri"/>
-        </w:rPr>
         <w:t>5</w:t>
       </w:r>
     </w:p>
@@ -860,41 +850,8 @@
           <w:rFonts w:ascii="Calibri" w:hAnsi="Calibri"/>
           <w:b/>
         </w:rPr>
-        <w:t xml:space="preserve">Appendix </w:t>
-      </w:r>
-      <w:r>
-        <w:rPr>
-          <w:rFonts w:ascii="Calibri" w:hAnsi="Calibri"/>
-          <w:b/>
-        </w:rPr>
-        <w:t>D</w:t>
-      </w:r>
-      <w:r>
-        <w:rPr>
-          <w:rFonts w:ascii="Calibri" w:hAnsi="Calibri"/>
-          <w:b/>
-        </w:rPr>
-        <w:t xml:space="preserve">: </w:t>
-      </w:r>
-      <w:r>
-        <w:rPr>
-          <w:rFonts w:ascii="Calibri" w:hAnsi="Calibri"/>
-          <w:b/>
-        </w:rPr>
-        <w:t>Diagrams</w:t>
-      </w:r>
-      <w:r>
-        <w:rPr>
-          <w:rFonts w:ascii="Calibri" w:hAnsi="Calibri"/>
-          <w:b/>
-        </w:rPr>
-        <w:tab/>
-      </w:r>
-      <w:r>
-        <w:rPr>
-          <w:rFonts w:ascii="Calibri" w:hAnsi="Calibri"/>
-          <w:b/>
-        </w:rPr>
+        <w:t>Appendix D: Diagrams</w:t>
+        <w:tab/>
         <w:t>5</w:t>
       </w:r>
     </w:p>
@@ -914,17 +871,7 @@
           <w:rFonts w:ascii="Calibri" w:hAnsi="Calibri"/>
         </w:rPr>
         <w:t>Class Diagram</w:t>
-      </w:r>
-      <w:r>
-        <w:rPr>
-          <w:rFonts w:ascii="Calibri" w:hAnsi="Calibri"/>
-        </w:rPr>
-        <w:tab/>
-      </w:r>
-      <w:r>
-        <w:rPr>
-          <w:rFonts w:ascii="Calibri" w:hAnsi="Calibri"/>
-        </w:rPr>
+        <w:tab/>
         <w:t>6</w:t>
       </w:r>
     </w:p>
@@ -944,17 +891,7 @@
           <w:rFonts w:ascii="Calibri" w:hAnsi="Calibri"/>
         </w:rPr>
         <w:t>Sequence Diagram</w:t>
-      </w:r>
-      <w:r>
-        <w:rPr>
-          <w:rFonts w:ascii="Calibri" w:hAnsi="Calibri"/>
-        </w:rPr>
-        <w:tab/>
-      </w:r>
-      <w:r>
-        <w:rPr>
-          <w:rFonts w:ascii="Calibri" w:hAnsi="Calibri"/>
-        </w:rPr>
+        <w:tab/>
         <w:t>7</w:t>
       </w:r>
     </w:p>
@@ -974,17 +911,7 @@
           <w:rFonts w:ascii="Calibri" w:hAnsi="Calibri"/>
         </w:rPr>
         <w:t>Conceptual Model</w:t>
-      </w:r>
-      <w:r>
-        <w:rPr>
-          <w:rFonts w:ascii="Calibri" w:hAnsi="Calibri"/>
-        </w:rPr>
-        <w:tab/>
-      </w:r>
-      <w:r>
-        <w:rPr>
-          <w:rFonts w:ascii="Calibri" w:hAnsi="Calibri"/>
-        </w:rPr>
+        <w:tab/>
         <w:t>8</w:t>
       </w:r>
     </w:p>
@@ -1008,22 +935,47 @@
           <w:bCs w:val="false"/>
         </w:rPr>
         <w:t>Use Case Diagram</w:t>
-      </w:r>
-      <w:r>
+        <w:tab/>
+        <w:t>9</w:t>
+      </w:r>
+    </w:p>
+    <w:p>
+      <w:pPr>
+        <w:pStyle w:val="Contents2"/>
+        <w:tabs>
+          <w:tab w:val="left" w:pos="720" w:leader="none"/>
+          <w:tab w:val="right" w:pos="9360" w:leader="dot"/>
+        </w:tabs>
         <w:rPr>
           <w:rFonts w:ascii="Calibri" w:hAnsi="Calibri"/>
           <w:b w:val="false"/>
           <w:bCs w:val="false"/>
         </w:rPr>
-        <w:tab/>
-      </w:r>
+      </w:pPr>
       <w:r>
         <w:rPr>
           <w:rFonts w:ascii="Calibri" w:hAnsi="Calibri"/>
           <w:b w:val="false"/>
           <w:bCs w:val="false"/>
         </w:rPr>
-        <w:t>9</w:t>
+        <w:t>State Machine</w:t>
+      </w:r>
+      <w:r>
+        <w:rPr>
+          <w:rFonts w:ascii="Calibri" w:hAnsi="Calibri"/>
+          <w:b w:val="false"/>
+          <w:bCs w:val="false"/>
+        </w:rPr>
+        <w:t xml:space="preserve"> Diagram</w:t>
+        <w:tab/>
+      </w:r>
+      <w:r>
+        <w:rPr>
+          <w:rFonts w:ascii="Calibri" w:hAnsi="Calibri"/>
+          <w:b w:val="false"/>
+          <w:bCs w:val="false"/>
+        </w:rPr>
+        <w:t>10</w:t>
       </w:r>
       <w:r>
         <w:fldChar w:fldCharType="end"/>
@@ -1063,7 +1015,7 @@
     <w:tbl>
       <w:tblPr>
         <w:jc w:val="left"/>
-        <w:tblInd w:w="0" w:type="dxa"/>
+        <w:tblInd w:w="-15" w:type="dxa"/>
         <w:tblBorders>
           <w:top w:val="single" w:sz="12" w:space="0" w:color="00000A"/>
           <w:left w:val="single" w:sz="12" w:space="0" w:color="00000A"/>
@@ -1074,16 +1026,16 @@
         </w:tblBorders>
         <w:tblCellMar>
           <w:top w:w="0" w:type="dxa"/>
-          <w:left w:w="107" w:type="dxa"/>
+          <w:left w:w="92" w:type="dxa"/>
           <w:bottom w:w="0" w:type="dxa"/>
           <w:right w:w="108" w:type="dxa"/>
         </w:tblCellMar>
       </w:tblPr>
       <w:tblGrid>
-        <w:gridCol w:w="2159"/>
+        <w:gridCol w:w="2158"/>
         <w:gridCol w:w="1169"/>
-        <w:gridCol w:w="4954"/>
-        <w:gridCol w:w="1585"/>
+        <w:gridCol w:w="4953"/>
+        <w:gridCol w:w="1586"/>
       </w:tblGrid>
       <w:tr>
         <w:trPr>
@@ -1091,7 +1043,7 @@
         </w:trPr>
         <w:tc>
           <w:tcPr>
-            <w:tcW w:w="2159" w:type="dxa"/>
+            <w:tcW w:w="2158" w:type="dxa"/>
             <w:tcBorders>
               <w:top w:val="single" w:sz="12" w:space="0" w:color="00000A"/>
               <w:left w:val="single" w:sz="12" w:space="0" w:color="00000A"/>
@@ -1100,9 +1052,9 @@
               <w:right w:val="single" w:sz="6" w:space="0" w:color="00000A"/>
               <w:insideV w:val="single" w:sz="6" w:space="0" w:color="00000A"/>
             </w:tcBorders>
-            <w:shd w:fill="auto" w:val="clear"/>
+            <w:shd w:fill="FFFFFF" w:val="clear"/>
             <w:tcMar>
-              <w:left w:w="107" w:type="dxa"/>
+              <w:left w:w="92" w:type="dxa"/>
             </w:tcMar>
           </w:tcPr>
           <w:p>
@@ -1134,9 +1086,9 @@
               <w:right w:val="single" w:sz="6" w:space="0" w:color="00000A"/>
               <w:insideV w:val="single" w:sz="6" w:space="0" w:color="00000A"/>
             </w:tcBorders>
-            <w:shd w:fill="auto" w:val="clear"/>
+            <w:shd w:fill="FFFFFF" w:val="clear"/>
             <w:tcMar>
-              <w:left w:w="114" w:type="dxa"/>
+              <w:left w:w="106" w:type="dxa"/>
             </w:tcMar>
           </w:tcPr>
           <w:p>
@@ -1159,7 +1111,7 @@
         </w:tc>
         <w:tc>
           <w:tcPr>
-            <w:tcW w:w="4954" w:type="dxa"/>
+            <w:tcW w:w="4953" w:type="dxa"/>
             <w:tcBorders>
               <w:top w:val="single" w:sz="12" w:space="0" w:color="00000A"/>
               <w:left w:val="single" w:sz="6" w:space="0" w:color="00000A"/>
@@ -1168,9 +1120,9 @@
               <w:right w:val="single" w:sz="6" w:space="0" w:color="00000A"/>
               <w:insideV w:val="single" w:sz="6" w:space="0" w:color="00000A"/>
             </w:tcBorders>
-            <w:shd w:fill="auto" w:val="clear"/>
+            <w:shd w:fill="FFFFFF" w:val="clear"/>
             <w:tcMar>
-              <w:left w:w="114" w:type="dxa"/>
+              <w:left w:w="106" w:type="dxa"/>
             </w:tcMar>
           </w:tcPr>
           <w:p>
@@ -1193,7 +1145,7 @@
         </w:tc>
         <w:tc>
           <w:tcPr>
-            <w:tcW w:w="1585" w:type="dxa"/>
+            <w:tcW w:w="1586" w:type="dxa"/>
             <w:tcBorders>
               <w:top w:val="single" w:sz="12" w:space="0" w:color="00000A"/>
               <w:left w:val="single" w:sz="6" w:space="0" w:color="00000A"/>
@@ -1202,9 +1154,9 @@
               <w:right w:val="single" w:sz="12" w:space="0" w:color="00000A"/>
               <w:insideV w:val="single" w:sz="12" w:space="0" w:color="00000A"/>
             </w:tcBorders>
-            <w:shd w:fill="auto" w:val="clear"/>
+            <w:shd w:fill="FFFFFF" w:val="clear"/>
             <w:tcMar>
-              <w:left w:w="114" w:type="dxa"/>
+              <w:left w:w="106" w:type="dxa"/>
             </w:tcMar>
           </w:tcPr>
           <w:p>
@@ -1232,7 +1184,7 @@
         </w:trPr>
         <w:tc>
           <w:tcPr>
-            <w:tcW w:w="2159" w:type="dxa"/>
+            <w:tcW w:w="2158" w:type="dxa"/>
             <w:tcBorders>
               <w:top w:val="nil"/>
               <w:left w:val="single" w:sz="12" w:space="0" w:color="00000A"/>
@@ -1241,9 +1193,9 @@
               <w:right w:val="single" w:sz="6" w:space="0" w:color="00000A"/>
               <w:insideV w:val="single" w:sz="6" w:space="0" w:color="00000A"/>
             </w:tcBorders>
-            <w:shd w:fill="auto" w:val="clear"/>
+            <w:shd w:fill="FFFFFF" w:val="clear"/>
             <w:tcMar>
-              <w:left w:w="107" w:type="dxa"/>
+              <w:left w:w="92" w:type="dxa"/>
             </w:tcMar>
           </w:tcPr>
           <w:p>
@@ -1273,9 +1225,9 @@
               <w:right w:val="single" w:sz="6" w:space="0" w:color="00000A"/>
               <w:insideV w:val="single" w:sz="6" w:space="0" w:color="00000A"/>
             </w:tcBorders>
-            <w:shd w:fill="auto" w:val="clear"/>
+            <w:shd w:fill="FFFFFF" w:val="clear"/>
             <w:tcMar>
-              <w:left w:w="114" w:type="dxa"/>
+              <w:left w:w="106" w:type="dxa"/>
             </w:tcMar>
           </w:tcPr>
           <w:p>
@@ -1296,7 +1248,7 @@
         </w:tc>
         <w:tc>
           <w:tcPr>
-            <w:tcW w:w="4954" w:type="dxa"/>
+            <w:tcW w:w="4953" w:type="dxa"/>
             <w:tcBorders>
               <w:top w:val="nil"/>
               <w:left w:val="single" w:sz="6" w:space="0" w:color="00000A"/>
@@ -1305,9 +1257,9 @@
               <w:right w:val="single" w:sz="6" w:space="0" w:color="00000A"/>
               <w:insideV w:val="single" w:sz="6" w:space="0" w:color="00000A"/>
             </w:tcBorders>
-            <w:shd w:fill="auto" w:val="clear"/>
+            <w:shd w:fill="FFFFFF" w:val="clear"/>
             <w:tcMar>
-              <w:left w:w="114" w:type="dxa"/>
+              <w:left w:w="106" w:type="dxa"/>
             </w:tcMar>
           </w:tcPr>
           <w:p>
@@ -1328,7 +1280,7 @@
         </w:tc>
         <w:tc>
           <w:tcPr>
-            <w:tcW w:w="1585" w:type="dxa"/>
+            <w:tcW w:w="1586" w:type="dxa"/>
             <w:tcBorders>
               <w:top w:val="nil"/>
               <w:left w:val="single" w:sz="6" w:space="0" w:color="00000A"/>
@@ -1337,9 +1289,9 @@
               <w:right w:val="single" w:sz="12" w:space="0" w:color="00000A"/>
               <w:insideV w:val="single" w:sz="12" w:space="0" w:color="00000A"/>
             </w:tcBorders>
-            <w:shd w:fill="auto" w:val="clear"/>
+            <w:shd w:fill="FFFFFF" w:val="clear"/>
             <w:tcMar>
-              <w:left w:w="114" w:type="dxa"/>
+              <w:left w:w="106" w:type="dxa"/>
             </w:tcMar>
           </w:tcPr>
           <w:p>
@@ -1365,7 +1317,7 @@
         </w:trPr>
         <w:tc>
           <w:tcPr>
-            <w:tcW w:w="2159" w:type="dxa"/>
+            <w:tcW w:w="2158" w:type="dxa"/>
             <w:tcBorders>
               <w:top w:val="single" w:sz="6" w:space="0" w:color="00000A"/>
               <w:left w:val="single" w:sz="12" w:space="0" w:color="00000A"/>
@@ -1374,9 +1326,9 @@
               <w:right w:val="single" w:sz="6" w:space="0" w:color="00000A"/>
               <w:insideV w:val="single" w:sz="6" w:space="0" w:color="00000A"/>
             </w:tcBorders>
-            <w:shd w:fill="auto" w:val="clear"/>
+            <w:shd w:fill="FFFFFF" w:val="clear"/>
             <w:tcMar>
-              <w:left w:w="107" w:type="dxa"/>
+              <w:left w:w="92" w:type="dxa"/>
             </w:tcMar>
           </w:tcPr>
           <w:p>
@@ -1406,9 +1358,9 @@
               <w:right w:val="single" w:sz="6" w:space="0" w:color="00000A"/>
               <w:insideV w:val="single" w:sz="6" w:space="0" w:color="00000A"/>
             </w:tcBorders>
-            <w:shd w:fill="auto" w:val="clear"/>
+            <w:shd w:fill="FFFFFF" w:val="clear"/>
             <w:tcMar>
-              <w:left w:w="114" w:type="dxa"/>
+              <w:left w:w="106" w:type="dxa"/>
             </w:tcMar>
           </w:tcPr>
           <w:p>
@@ -1429,7 +1381,7 @@
         </w:tc>
         <w:tc>
           <w:tcPr>
-            <w:tcW w:w="4954" w:type="dxa"/>
+            <w:tcW w:w="4953" w:type="dxa"/>
             <w:tcBorders>
               <w:top w:val="single" w:sz="6" w:space="0" w:color="00000A"/>
               <w:left w:val="single" w:sz="6" w:space="0" w:color="00000A"/>
@@ -1438,9 +1390,9 @@
               <w:right w:val="single" w:sz="6" w:space="0" w:color="00000A"/>
               <w:insideV w:val="single" w:sz="6" w:space="0" w:color="00000A"/>
             </w:tcBorders>
-            <w:shd w:fill="auto" w:val="clear"/>
+            <w:shd w:fill="FFFFFF" w:val="clear"/>
             <w:tcMar>
-              <w:left w:w="114" w:type="dxa"/>
+              <w:left w:w="106" w:type="dxa"/>
             </w:tcMar>
           </w:tcPr>
           <w:p>
@@ -1461,7 +1413,7 @@
         </w:tc>
         <w:tc>
           <w:tcPr>
-            <w:tcW w:w="1585" w:type="dxa"/>
+            <w:tcW w:w="1586" w:type="dxa"/>
             <w:tcBorders>
               <w:top w:val="single" w:sz="6" w:space="0" w:color="00000A"/>
               <w:left w:val="single" w:sz="6" w:space="0" w:color="00000A"/>
@@ -1470,9 +1422,9 @@
               <w:right w:val="single" w:sz="12" w:space="0" w:color="00000A"/>
               <w:insideV w:val="single" w:sz="12" w:space="0" w:color="00000A"/>
             </w:tcBorders>
-            <w:shd w:fill="auto" w:val="clear"/>
+            <w:shd w:fill="FFFFFF" w:val="clear"/>
             <w:tcMar>
-              <w:left w:w="114" w:type="dxa"/>
+              <w:left w:w="106" w:type="dxa"/>
             </w:tcMar>
           </w:tcPr>
           <w:p>
@@ -1487,13 +1439,7 @@
               <w:rPr>
                 <w:rFonts w:ascii="Calibri" w:hAnsi="Calibri"/>
               </w:rPr>
-              <w:t>1.</w:t>
-            </w:r>
-            <w:r>
-              <w:rPr>
-                <w:rFonts w:ascii="Calibri" w:hAnsi="Calibri"/>
-              </w:rPr>
-              <w:t>5</w:t>
+              <w:t>1.5</w:t>
             </w:r>
           </w:p>
         </w:tc>
@@ -1504,7 +1450,7 @@
         </w:trPr>
         <w:tc>
           <w:tcPr>
-            <w:tcW w:w="2159" w:type="dxa"/>
+            <w:tcW w:w="2158" w:type="dxa"/>
             <w:tcBorders>
               <w:top w:val="nil"/>
               <w:left w:val="single" w:sz="12" w:space="0" w:color="00000A"/>
@@ -1513,9 +1459,9 @@
               <w:right w:val="single" w:sz="6" w:space="0" w:color="00000A"/>
               <w:insideV w:val="single" w:sz="6" w:space="0" w:color="00000A"/>
             </w:tcBorders>
-            <w:shd w:fill="auto" w:val="clear"/>
+            <w:shd w:fill="FFFFFF" w:val="clear"/>
             <w:tcMar>
-              <w:left w:w="107" w:type="dxa"/>
+              <w:left w:w="92" w:type="dxa"/>
             </w:tcMar>
           </w:tcPr>
           <w:p>
@@ -1545,9 +1491,9 @@
               <w:right w:val="single" w:sz="6" w:space="0" w:color="00000A"/>
               <w:insideV w:val="single" w:sz="6" w:space="0" w:color="00000A"/>
             </w:tcBorders>
-            <w:shd w:fill="auto" w:val="clear"/>
+            <w:shd w:fill="FFFFFF" w:val="clear"/>
             <w:tcMar>
-              <w:left w:w="114" w:type="dxa"/>
+              <w:left w:w="106" w:type="dxa"/>
             </w:tcMar>
           </w:tcPr>
           <w:p>
@@ -1568,7 +1514,7 @@
         </w:tc>
         <w:tc>
           <w:tcPr>
-            <w:tcW w:w="4954" w:type="dxa"/>
+            <w:tcW w:w="4953" w:type="dxa"/>
             <w:tcBorders>
               <w:top w:val="nil"/>
               <w:left w:val="single" w:sz="6" w:space="0" w:color="00000A"/>
@@ -1577,9 +1523,9 @@
               <w:right w:val="single" w:sz="6" w:space="0" w:color="00000A"/>
               <w:insideV w:val="single" w:sz="6" w:space="0" w:color="00000A"/>
             </w:tcBorders>
-            <w:shd w:fill="auto" w:val="clear"/>
+            <w:shd w:fill="FFFFFF" w:val="clear"/>
             <w:tcMar>
-              <w:left w:w="114" w:type="dxa"/>
+              <w:left w:w="106" w:type="dxa"/>
             </w:tcMar>
           </w:tcPr>
           <w:p>
@@ -1600,7 +1546,7 @@
         </w:tc>
         <w:tc>
           <w:tcPr>
-            <w:tcW w:w="1585" w:type="dxa"/>
+            <w:tcW w:w="1586" w:type="dxa"/>
             <w:tcBorders>
               <w:top w:val="nil"/>
               <w:left w:val="single" w:sz="6" w:space="0" w:color="00000A"/>
@@ -1609,9 +1555,9 @@
               <w:right w:val="single" w:sz="12" w:space="0" w:color="00000A"/>
               <w:insideV w:val="single" w:sz="12" w:space="0" w:color="00000A"/>
             </w:tcBorders>
-            <w:shd w:fill="auto" w:val="clear"/>
+            <w:shd w:fill="FFFFFF" w:val="clear"/>
             <w:tcMar>
-              <w:left w:w="114" w:type="dxa"/>
+              <w:left w:w="106" w:type="dxa"/>
             </w:tcMar>
           </w:tcPr>
           <w:p>
@@ -1658,8 +1604,8 @@
           <w:rFonts w:ascii="Calibri" w:hAnsi="Calibri"/>
         </w:rPr>
       </w:pPr>
-      <w:bookmarkStart w:id="9" w:name="_Toc26969055"/>
-      <w:bookmarkStart w:id="10" w:name="_Toc439994665"/>
+      <w:bookmarkStart w:id="9" w:name="_Toc439994665"/>
+      <w:bookmarkStart w:id="10" w:name="_Toc26969055"/>
       <w:bookmarkEnd w:id="9"/>
       <w:bookmarkEnd w:id="10"/>
       <w:r>
@@ -1680,8 +1626,8 @@
           <w:rFonts w:ascii="Calibri" w:hAnsi="Calibri"/>
         </w:rPr>
       </w:pPr>
-      <w:bookmarkStart w:id="11" w:name="_Toc26969056"/>
-      <w:bookmarkStart w:id="12" w:name="_Toc439994667"/>
+      <w:bookmarkStart w:id="11" w:name="_Toc439994667"/>
+      <w:bookmarkStart w:id="12" w:name="_Toc26969056"/>
       <w:bookmarkEnd w:id="11"/>
       <w:bookmarkEnd w:id="12"/>
       <w:r>
@@ -1716,8 +1662,8 @@
           <w:rFonts w:ascii="Calibri" w:hAnsi="Calibri"/>
         </w:rPr>
       </w:pPr>
-      <w:bookmarkStart w:id="13" w:name="_Toc26969059"/>
-      <w:bookmarkStart w:id="14" w:name="_Toc439994670"/>
+      <w:bookmarkStart w:id="13" w:name="_Toc439994670"/>
+      <w:bookmarkStart w:id="14" w:name="_Toc26969059"/>
       <w:bookmarkEnd w:id="13"/>
       <w:bookmarkEnd w:id="14"/>
       <w:r>
@@ -1738,8 +1684,8 @@
           <w:rFonts w:ascii="Calibri" w:hAnsi="Calibri"/>
         </w:rPr>
       </w:pPr>
-      <w:bookmarkStart w:id="15" w:name="_Toc26969061"/>
-      <w:bookmarkStart w:id="16" w:name="_Toc439994673"/>
+      <w:bookmarkStart w:id="15" w:name="_Toc439994673"/>
+      <w:bookmarkStart w:id="16" w:name="_Toc26969061"/>
       <w:bookmarkEnd w:id="15"/>
       <w:bookmarkEnd w:id="16"/>
       <w:r>
@@ -1760,8 +1706,8 @@
           <w:rFonts w:ascii="Calibri" w:hAnsi="Calibri"/>
         </w:rPr>
       </w:pPr>
-      <w:bookmarkStart w:id="17" w:name="_Toc26969062"/>
-      <w:bookmarkStart w:id="18" w:name="_Toc439994674"/>
+      <w:bookmarkStart w:id="17" w:name="_Toc439994674"/>
+      <w:bookmarkStart w:id="18" w:name="_Toc26969062"/>
       <w:bookmarkEnd w:id="17"/>
       <w:bookmarkEnd w:id="18"/>
       <w:r>
@@ -1796,8 +1742,8 @@
           <w:rFonts w:ascii="Calibri" w:hAnsi="Calibri"/>
         </w:rPr>
       </w:pPr>
-      <w:bookmarkStart w:id="19" w:name="_Toc26969064"/>
-      <w:bookmarkStart w:id="20" w:name="_Toc439994676"/>
+      <w:bookmarkStart w:id="19" w:name="_Toc439994676"/>
+      <w:bookmarkStart w:id="20" w:name="_Toc26969064"/>
       <w:bookmarkEnd w:id="19"/>
       <w:bookmarkEnd w:id="20"/>
       <w:r>
@@ -1837,8 +1783,8 @@
           <w:rFonts w:ascii="Calibri" w:hAnsi="Calibri"/>
         </w:rPr>
       </w:pPr>
-      <w:bookmarkStart w:id="21" w:name="_Toc26969065"/>
-      <w:bookmarkStart w:id="22" w:name="_Toc439994677"/>
+      <w:bookmarkStart w:id="21" w:name="_Toc439994677"/>
+      <w:bookmarkStart w:id="22" w:name="_Toc26969065"/>
       <w:bookmarkEnd w:id="21"/>
       <w:bookmarkEnd w:id="22"/>
       <w:r>
@@ -1875,11 +1821,10 @@
           <w:rFonts w:ascii="Calibri" w:hAnsi="Calibri"/>
         </w:rPr>
       </w:pPr>
-      <w:bookmarkStart w:id="23" w:name="_Toc439994682"/>
+      <w:bookmarkStart w:id="23" w:name="_Toc439994687"/>
       <w:bookmarkStart w:id="24" w:name="_Toc26969069"/>
-      <w:bookmarkStart w:id="25" w:name="_Toc439994687"/>
+      <w:bookmarkEnd w:id="23"/>
       <w:bookmarkEnd w:id="24"/>
-      <w:bookmarkEnd w:id="25"/>
       <w:r>
         <w:rPr>
           <w:rFonts w:ascii="Calibri" w:hAnsi="Calibri"/>
@@ -2077,10 +2022,10 @@
           <w:rFonts w:ascii="Calibri" w:hAnsi="Calibri"/>
         </w:rPr>
       </w:pPr>
+      <w:bookmarkStart w:id="25" w:name="_Toc26969072"/>
       <w:bookmarkStart w:id="26" w:name="_Toc439994682"/>
-      <w:bookmarkStart w:id="27" w:name="_Toc26969072"/>
+      <w:bookmarkEnd w:id="25"/>
       <w:bookmarkEnd w:id="26"/>
-      <w:bookmarkEnd w:id="27"/>
       <w:r>
         <w:rPr>
           <w:rFonts w:ascii="Calibri" w:hAnsi="Calibri"/>
@@ -2099,8 +2044,8 @@
           <w:rFonts w:ascii="Calibri" w:hAnsi="Calibri"/>
         </w:rPr>
       </w:pPr>
-      <w:bookmarkStart w:id="28" w:name="_Toc26969073"/>
-      <w:bookmarkEnd w:id="28"/>
+      <w:bookmarkStart w:id="27" w:name="_Toc26969073"/>
+      <w:bookmarkEnd w:id="27"/>
       <w:r>
         <w:rPr>
           <w:rFonts w:ascii="Calibri" w:hAnsi="Calibri"/>
@@ -2135,10 +2080,10 @@
           <w:rFonts w:ascii="Calibri" w:hAnsi="Calibri"/>
         </w:rPr>
       </w:pPr>
+      <w:bookmarkStart w:id="28" w:name="_Toc439994684"/>
       <w:bookmarkStart w:id="29" w:name="_Toc26969074"/>
-      <w:bookmarkStart w:id="30" w:name="_Toc439994684"/>
+      <w:bookmarkEnd w:id="28"/>
       <w:bookmarkEnd w:id="29"/>
-      <w:bookmarkEnd w:id="30"/>
       <w:r>
         <w:rPr>
           <w:rFonts w:ascii="Calibri" w:hAnsi="Calibri"/>
@@ -2173,10 +2118,10 @@
           <w:rFonts w:ascii="Calibri" w:hAnsi="Calibri"/>
         </w:rPr>
       </w:pPr>
+      <w:bookmarkStart w:id="30" w:name="_Toc439994685"/>
       <w:bookmarkStart w:id="31" w:name="_Toc26969075"/>
-      <w:bookmarkStart w:id="32" w:name="_Toc439994685"/>
+      <w:bookmarkEnd w:id="30"/>
       <w:bookmarkEnd w:id="31"/>
-      <w:bookmarkEnd w:id="32"/>
       <w:r>
         <w:rPr>
           <w:rFonts w:ascii="Calibri" w:hAnsi="Calibri"/>
@@ -2227,10 +2172,10 @@
           <w:rFonts w:ascii="Calibri" w:hAnsi="Calibri"/>
         </w:rPr>
       </w:pPr>
+      <w:bookmarkStart w:id="32" w:name="_Toc439994686"/>
       <w:bookmarkStart w:id="33" w:name="_Toc26969076"/>
-      <w:bookmarkStart w:id="34" w:name="_Toc439994686"/>
+      <w:bookmarkEnd w:id="32"/>
       <w:bookmarkEnd w:id="33"/>
-      <w:bookmarkEnd w:id="34"/>
       <w:r>
         <w:rPr>
           <w:rFonts w:ascii="Calibri" w:hAnsi="Calibri"/>
@@ -2265,9 +2210,8 @@
           <w:rFonts w:ascii="Calibri" w:hAnsi="Calibri"/>
         </w:rPr>
       </w:pPr>
-      <w:bookmarkStart w:id="35" w:name="_Toc439994690"/>
-      <w:bookmarkStart w:id="36" w:name="_Toc26969077"/>
-      <w:bookmarkEnd w:id="36"/>
+      <w:bookmarkStart w:id="34" w:name="_Toc26969077"/>
+      <w:bookmarkEnd w:id="34"/>
       <w:r>
         <w:rPr>
           <w:rFonts w:ascii="Calibri" w:hAnsi="Calibri"/>
@@ -2286,10 +2230,10 @@
           <w:rFonts w:ascii="Calibri" w:hAnsi="Calibri"/>
         </w:rPr>
       </w:pPr>
-      <w:bookmarkStart w:id="37" w:name="_Toc439994690"/>
-      <w:bookmarkStart w:id="38" w:name="_Toc26969078"/>
-      <w:bookmarkEnd w:id="37"/>
-      <w:bookmarkEnd w:id="38"/>
+      <w:bookmarkStart w:id="35" w:name="_Toc26969078"/>
+      <w:bookmarkStart w:id="36" w:name="_Toc439994690"/>
+      <w:bookmarkEnd w:id="35"/>
+      <w:bookmarkEnd w:id="36"/>
       <w:r>
         <w:rPr>
           <w:rFonts w:ascii="Calibri" w:hAnsi="Calibri"/>
@@ -2324,10 +2268,10 @@
           <w:rFonts w:ascii="Calibri" w:hAnsi="Calibri"/>
         </w:rPr>
       </w:pPr>
-      <w:bookmarkStart w:id="39" w:name="_Toc26969079"/>
-      <w:bookmarkStart w:id="40" w:name="_Toc439994691"/>
-      <w:bookmarkEnd w:id="39"/>
-      <w:bookmarkEnd w:id="40"/>
+      <w:bookmarkStart w:id="37" w:name="_Toc439994691"/>
+      <w:bookmarkStart w:id="38" w:name="_Toc26969079"/>
+      <w:bookmarkEnd w:id="37"/>
+      <w:bookmarkEnd w:id="38"/>
       <w:r>
         <w:rPr>
           <w:rFonts w:ascii="Calibri" w:hAnsi="Calibri"/>
@@ -2362,10 +2306,10 @@
           <w:rFonts w:ascii="Calibri" w:hAnsi="Calibri"/>
         </w:rPr>
       </w:pPr>
-      <w:bookmarkStart w:id="41" w:name="_Toc26969080"/>
-      <w:bookmarkStart w:id="42" w:name="_Toc439994692"/>
-      <w:bookmarkEnd w:id="41"/>
-      <w:bookmarkEnd w:id="42"/>
+      <w:bookmarkStart w:id="39" w:name="_Toc439994692"/>
+      <w:bookmarkStart w:id="40" w:name="_Toc26969080"/>
+      <w:bookmarkEnd w:id="39"/>
+      <w:bookmarkEnd w:id="40"/>
       <w:r>
         <w:rPr>
           <w:rFonts w:ascii="Calibri" w:hAnsi="Calibri"/>
@@ -2400,10 +2344,10 @@
           <w:rFonts w:ascii="Calibri" w:hAnsi="Calibri"/>
         </w:rPr>
       </w:pPr>
-      <w:bookmarkStart w:id="43" w:name="_Toc26969081"/>
-      <w:bookmarkStart w:id="44" w:name="_Toc439994693"/>
-      <w:bookmarkEnd w:id="43"/>
-      <w:bookmarkEnd w:id="44"/>
+      <w:bookmarkStart w:id="41" w:name="_Toc439994693"/>
+      <w:bookmarkStart w:id="42" w:name="_Toc26969081"/>
+      <w:bookmarkEnd w:id="41"/>
+      <w:bookmarkEnd w:id="42"/>
       <w:r>
         <w:rPr>
           <w:rFonts w:ascii="Calibri" w:hAnsi="Calibri"/>
@@ -2438,10 +2382,10 @@
           <w:rFonts w:ascii="Calibri" w:hAnsi="Calibri"/>
         </w:rPr>
       </w:pPr>
-      <w:bookmarkStart w:id="45" w:name="_Toc26969082"/>
-      <w:bookmarkStart w:id="46" w:name="_Toc439994695"/>
-      <w:bookmarkEnd w:id="45"/>
-      <w:bookmarkEnd w:id="46"/>
+      <w:bookmarkStart w:id="43" w:name="_Toc439994695"/>
+      <w:bookmarkStart w:id="44" w:name="_Toc26969082"/>
+      <w:bookmarkEnd w:id="43"/>
+      <w:bookmarkEnd w:id="44"/>
       <w:r>
         <w:rPr>
           <w:rFonts w:ascii="Calibri" w:hAnsi="Calibri"/>
@@ -2459,21 +2403,53 @@
           <w:rFonts w:ascii="Calibri" w:hAnsi="Calibri"/>
         </w:rPr>
       </w:pPr>
-      <w:bookmarkStart w:id="47" w:name="_Toc26969083"/>
-      <w:bookmarkStart w:id="48" w:name="_Toc439994696"/>
+      <w:bookmarkStart w:id="45" w:name="_Toc439994696"/>
+      <w:bookmarkStart w:id="46" w:name="_Toc26969083"/>
       <w:r>
         <w:rPr>
           <w:rFonts w:ascii="Calibri" w:hAnsi="Calibri"/>
         </w:rPr>
         <w:t>Appendix A: Glossary</w:t>
       </w:r>
+      <w:bookmarkEnd w:id="45"/>
+      <w:bookmarkEnd w:id="46"/>
+      <w:r>
+        <w:rPr>
+          <w:rFonts w:ascii="Calibri" w:hAnsi="Calibri"/>
+        </w:rPr>
+        <w:tab/>
+      </w:r>
+    </w:p>
+    <w:p>
+      <w:pPr>
+        <w:pStyle w:val="Template"/>
+        <w:rPr>
+          <w:rFonts w:ascii="Calibri" w:hAnsi="Calibri"/>
+        </w:rPr>
+      </w:pPr>
+      <w:r>
+        <w:rPr>
+          <w:rFonts w:ascii="Calibri" w:hAnsi="Calibri"/>
+        </w:rPr>
+        <w:t>TBD</w:t>
+      </w:r>
+    </w:p>
+    <w:p>
+      <w:pPr>
+        <w:pStyle w:val="TOCEntry"/>
+        <w:rPr>
+          <w:rFonts w:ascii="Calibri" w:hAnsi="Calibri"/>
+        </w:rPr>
+      </w:pPr>
+      <w:bookmarkStart w:id="47" w:name="_Toc439994697"/>
+      <w:bookmarkStart w:id="48" w:name="_Toc26969084"/>
       <w:bookmarkEnd w:id="47"/>
       <w:bookmarkEnd w:id="48"/>
       <w:r>
         <w:rPr>
           <w:rFonts w:ascii="Calibri" w:hAnsi="Calibri"/>
         </w:rPr>
-        <w:tab/>
+        <w:t>Appendix B: Analysis Models</w:t>
       </w:r>
     </w:p>
     <w:p>
@@ -2497,15 +2473,15 @@
           <w:rFonts w:ascii="Calibri" w:hAnsi="Calibri"/>
         </w:rPr>
       </w:pPr>
-      <w:bookmarkStart w:id="49" w:name="_Toc26969084"/>
-      <w:bookmarkStart w:id="50" w:name="_Toc439994697"/>
+      <w:bookmarkStart w:id="49" w:name="_Toc439994698"/>
+      <w:bookmarkStart w:id="50" w:name="_Toc26969085"/>
       <w:bookmarkEnd w:id="49"/>
       <w:bookmarkEnd w:id="50"/>
       <w:r>
         <w:rPr>
           <w:rFonts w:ascii="Calibri" w:hAnsi="Calibri"/>
         </w:rPr>
-        <w:t>Appendix B: Analysis Models</w:t>
+        <w:t>Appendix C: Issues List</w:t>
       </w:r>
     </w:p>
     <w:p>
@@ -2524,416 +2500,372 @@
     </w:p>
     <w:p>
       <w:pPr>
+        <w:pStyle w:val="Template"/>
+        <w:rPr/>
+      </w:pPr>
+      <w:r>
+        <w:rPr/>
+      </w:r>
+    </w:p>
+    <w:p>
+      <w:pPr>
+        <w:pStyle w:val="Template"/>
+        <w:rPr/>
+      </w:pPr>
+      <w:r>
+        <w:rPr/>
+      </w:r>
+    </w:p>
+    <w:p>
+      <w:pPr>
+        <w:pStyle w:val="Template"/>
+        <w:rPr/>
+      </w:pPr>
+      <w:r>
+        <w:rPr/>
+      </w:r>
+    </w:p>
+    <w:p>
+      <w:pPr>
+        <w:pStyle w:val="Template"/>
+        <w:rPr/>
+      </w:pPr>
+      <w:r>
+        <w:rPr/>
+      </w:r>
+    </w:p>
+    <w:p>
+      <w:pPr>
+        <w:pStyle w:val="Template"/>
+        <w:rPr/>
+      </w:pPr>
+      <w:r>
+        <w:rPr/>
+      </w:r>
+    </w:p>
+    <w:p>
+      <w:pPr>
+        <w:pStyle w:val="Template"/>
+        <w:rPr/>
+      </w:pPr>
+      <w:r>
+        <w:rPr/>
+      </w:r>
+    </w:p>
+    <w:p>
+      <w:pPr>
+        <w:pStyle w:val="Template"/>
+        <w:rPr/>
+      </w:pPr>
+      <w:r>
+        <w:rPr/>
+      </w:r>
+    </w:p>
+    <w:p>
+      <w:pPr>
+        <w:pStyle w:val="Template"/>
+        <w:rPr/>
+      </w:pPr>
+      <w:r>
+        <w:rPr/>
+      </w:r>
+    </w:p>
+    <w:p>
+      <w:pPr>
+        <w:pStyle w:val="Template"/>
+        <w:rPr/>
+      </w:pPr>
+      <w:r>
+        <w:rPr/>
+      </w:r>
+    </w:p>
+    <w:p>
+      <w:pPr>
+        <w:pStyle w:val="Template"/>
+        <w:rPr/>
+      </w:pPr>
+      <w:r>
+        <w:rPr/>
+      </w:r>
+    </w:p>
+    <w:p>
+      <w:pPr>
+        <w:pStyle w:val="Template"/>
+        <w:rPr/>
+      </w:pPr>
+      <w:r>
+        <w:rPr/>
+      </w:r>
+    </w:p>
+    <w:p>
+      <w:pPr>
+        <w:pStyle w:val="Template"/>
+        <w:rPr/>
+      </w:pPr>
+      <w:r>
+        <w:rPr/>
+      </w:r>
+    </w:p>
+    <w:p>
+      <w:pPr>
+        <w:pStyle w:val="Template"/>
+        <w:rPr/>
+      </w:pPr>
+      <w:r>
+        <w:rPr/>
+      </w:r>
+    </w:p>
+    <w:p>
+      <w:pPr>
+        <w:pStyle w:val="Template"/>
+        <w:rPr/>
+      </w:pPr>
+      <w:r>
+        <w:rPr/>
+      </w:r>
+    </w:p>
+    <w:p>
+      <w:pPr>
+        <w:pStyle w:val="Template"/>
+        <w:rPr/>
+      </w:pPr>
+      <w:r>
+        <w:rPr/>
+      </w:r>
+    </w:p>
+    <w:p>
+      <w:pPr>
+        <w:pStyle w:val="Template"/>
+        <w:rPr/>
+      </w:pPr>
+      <w:r>
+        <w:rPr/>
+      </w:r>
+    </w:p>
+    <w:p>
+      <w:pPr>
+        <w:pStyle w:val="Template"/>
+        <w:rPr/>
+      </w:pPr>
+      <w:r>
+        <w:rPr/>
+      </w:r>
+    </w:p>
+    <w:p>
+      <w:pPr>
+        <w:pStyle w:val="Template"/>
+        <w:rPr/>
+      </w:pPr>
+      <w:r>
+        <w:rPr/>
+      </w:r>
+    </w:p>
+    <w:p>
+      <w:pPr>
+        <w:pStyle w:val="Template"/>
+        <w:rPr/>
+      </w:pPr>
+      <w:r>
+        <w:rPr/>
+      </w:r>
+    </w:p>
+    <w:p>
+      <w:pPr>
+        <w:pStyle w:val="Template"/>
+        <w:rPr/>
+      </w:pPr>
+      <w:r>
+        <w:rPr/>
+      </w:r>
+    </w:p>
+    <w:p>
+      <w:pPr>
+        <w:pStyle w:val="Template"/>
+        <w:rPr/>
+      </w:pPr>
+      <w:r>
+        <w:rPr/>
+      </w:r>
+    </w:p>
+    <w:p>
+      <w:pPr>
+        <w:pStyle w:val="Template"/>
+        <w:rPr/>
+      </w:pPr>
+      <w:r>
+        <w:rPr/>
+      </w:r>
+    </w:p>
+    <w:p>
+      <w:pPr>
+        <w:pStyle w:val="Template"/>
+        <w:rPr/>
+      </w:pPr>
+      <w:r>
+        <w:rPr/>
+      </w:r>
+    </w:p>
+    <w:p>
+      <w:pPr>
+        <w:pStyle w:val="Template"/>
+        <w:rPr/>
+      </w:pPr>
+      <w:r>
+        <w:rPr/>
+      </w:r>
+    </w:p>
+    <w:p>
+      <w:pPr>
+        <w:pStyle w:val="Template"/>
+        <w:rPr/>
+      </w:pPr>
+      <w:r>
+        <w:rPr/>
+      </w:r>
+    </w:p>
+    <w:p>
+      <w:pPr>
+        <w:pStyle w:val="Template"/>
+        <w:rPr/>
+      </w:pPr>
+      <w:r>
+        <w:rPr/>
+      </w:r>
+    </w:p>
+    <w:p>
+      <w:pPr>
+        <w:pStyle w:val="Template"/>
+        <w:rPr/>
+      </w:pPr>
+      <w:r>
+        <w:rPr/>
+      </w:r>
+    </w:p>
+    <w:p>
+      <w:pPr>
+        <w:pStyle w:val="Template"/>
+        <w:rPr/>
+      </w:pPr>
+      <w:r>
+        <w:rPr/>
+      </w:r>
+    </w:p>
+    <w:p>
+      <w:pPr>
+        <w:pStyle w:val="Template"/>
+        <w:rPr/>
+      </w:pPr>
+      <w:r>
+        <w:rPr/>
+      </w:r>
+    </w:p>
+    <w:p>
+      <w:pPr>
+        <w:pStyle w:val="Template"/>
+        <w:rPr/>
+      </w:pPr>
+      <w:r>
+        <w:rPr/>
+      </w:r>
+    </w:p>
+    <w:p>
+      <w:pPr>
+        <w:pStyle w:val="Template"/>
+        <w:rPr/>
+      </w:pPr>
+      <w:r>
+        <w:rPr/>
+      </w:r>
+    </w:p>
+    <w:p>
+      <w:pPr>
+        <w:pStyle w:val="Template"/>
+        <w:rPr/>
+      </w:pPr>
+      <w:r>
+        <w:rPr/>
+      </w:r>
+    </w:p>
+    <w:p>
+      <w:pPr>
+        <w:pStyle w:val="Template"/>
+        <w:rPr/>
+      </w:pPr>
+      <w:r>
+        <w:rPr/>
+      </w:r>
+    </w:p>
+    <w:p>
+      <w:pPr>
+        <w:pStyle w:val="Template"/>
+        <w:rPr/>
+      </w:pPr>
+      <w:r>
+        <w:rPr/>
+      </w:r>
+    </w:p>
+    <w:p>
+      <w:pPr>
+        <w:pStyle w:val="Template"/>
+        <w:rPr/>
+      </w:pPr>
+      <w:r>
+        <w:rPr/>
+      </w:r>
+    </w:p>
+    <w:p>
+      <w:pPr>
+        <w:pStyle w:val="Template"/>
+        <w:rPr/>
+      </w:pPr>
+      <w:r>
+        <w:rPr/>
+      </w:r>
+    </w:p>
+    <w:p>
+      <w:pPr>
+        <w:pStyle w:val="Template"/>
+        <w:rPr/>
+      </w:pPr>
+      <w:r>
+        <w:rPr/>
+      </w:r>
+    </w:p>
+    <w:p>
+      <w:pPr>
+        <w:pStyle w:val="Template"/>
+        <w:rPr/>
+      </w:pPr>
+      <w:r>
+        <w:rPr/>
+      </w:r>
+    </w:p>
+    <w:p>
+      <w:pPr>
+        <w:pStyle w:val="Template"/>
+        <w:rPr/>
+      </w:pPr>
+      <w:r>
+        <w:rPr/>
+      </w:r>
+    </w:p>
+    <w:p>
+      <w:pPr>
         <w:pStyle w:val="TOCEntry"/>
         <w:rPr>
           <w:rFonts w:ascii="Calibri" w:hAnsi="Calibri"/>
         </w:rPr>
       </w:pPr>
-      <w:bookmarkStart w:id="51" w:name="_Toc26969085"/>
-      <w:bookmarkStart w:id="52" w:name="_Toc439994698"/>
+      <w:bookmarkStart w:id="51" w:name="_Toc4399946981"/>
+      <w:bookmarkStart w:id="52" w:name="_Toc269690851"/>
+      <w:r>
+        <w:rPr>
+          <w:rFonts w:ascii="Calibri" w:hAnsi="Calibri"/>
+        </w:rPr>
+        <w:t xml:space="preserve">Appendix D: </w:t>
+      </w:r>
       <w:bookmarkEnd w:id="51"/>
       <w:bookmarkEnd w:id="52"/>
-      <w:r>
-        <w:rPr>
-          <w:rFonts w:ascii="Calibri" w:hAnsi="Calibri"/>
-        </w:rPr>
-        <w:t>Appendix C: Issues List</w:t>
-      </w:r>
-    </w:p>
-    <w:p>
-      <w:pPr>
-        <w:pStyle w:val="Template"/>
-        <w:rPr>
-          <w:rFonts w:ascii="Calibri" w:hAnsi="Calibri"/>
-        </w:rPr>
-      </w:pPr>
-      <w:r>
-        <w:rPr>
-          <w:rFonts w:ascii="Calibri" w:hAnsi="Calibri"/>
-        </w:rPr>
-        <w:t>TBD</w:t>
-      </w:r>
-    </w:p>
-    <w:p>
-      <w:pPr>
-        <w:pStyle w:val="Template"/>
-        <w:rPr/>
-      </w:pPr>
-      <w:r>
-        <w:rPr/>
-      </w:r>
-    </w:p>
-    <w:p>
-      <w:pPr>
-        <w:pStyle w:val="Template"/>
-        <w:rPr/>
-      </w:pPr>
-      <w:r>
-        <w:rPr/>
-      </w:r>
-    </w:p>
-    <w:p>
-      <w:pPr>
-        <w:pStyle w:val="Template"/>
-        <w:rPr/>
-      </w:pPr>
-      <w:r>
-        <w:rPr/>
-      </w:r>
-    </w:p>
-    <w:p>
-      <w:pPr>
-        <w:pStyle w:val="Template"/>
-        <w:rPr/>
-      </w:pPr>
-      <w:r>
-        <w:rPr/>
-      </w:r>
-    </w:p>
-    <w:p>
-      <w:pPr>
-        <w:pStyle w:val="Template"/>
-        <w:rPr/>
-      </w:pPr>
-      <w:r>
-        <w:rPr/>
-      </w:r>
-    </w:p>
-    <w:p>
-      <w:pPr>
-        <w:pStyle w:val="Template"/>
-        <w:rPr/>
-      </w:pPr>
-      <w:r>
-        <w:rPr/>
-      </w:r>
-    </w:p>
-    <w:p>
-      <w:pPr>
-        <w:pStyle w:val="Template"/>
-        <w:rPr/>
-      </w:pPr>
-      <w:r>
-        <w:rPr/>
-      </w:r>
-    </w:p>
-    <w:p>
-      <w:pPr>
-        <w:pStyle w:val="Template"/>
-        <w:rPr/>
-      </w:pPr>
-      <w:r>
-        <w:rPr/>
-      </w:r>
-    </w:p>
-    <w:p>
-      <w:pPr>
-        <w:pStyle w:val="Template"/>
-        <w:rPr/>
-      </w:pPr>
-      <w:r>
-        <w:rPr/>
-      </w:r>
-    </w:p>
-    <w:p>
-      <w:pPr>
-        <w:pStyle w:val="Template"/>
-        <w:rPr/>
-      </w:pPr>
-      <w:r>
-        <w:rPr/>
-      </w:r>
-    </w:p>
-    <w:p>
-      <w:pPr>
-        <w:pStyle w:val="Template"/>
-        <w:rPr/>
-      </w:pPr>
-      <w:r>
-        <w:rPr/>
-      </w:r>
-    </w:p>
-    <w:p>
-      <w:pPr>
-        <w:pStyle w:val="Template"/>
-        <w:rPr/>
-      </w:pPr>
-      <w:r>
-        <w:rPr/>
-      </w:r>
-    </w:p>
-    <w:p>
-      <w:pPr>
-        <w:pStyle w:val="Template"/>
-        <w:rPr/>
-      </w:pPr>
-      <w:r>
-        <w:rPr/>
-      </w:r>
-    </w:p>
-    <w:p>
-      <w:pPr>
-        <w:pStyle w:val="Template"/>
-        <w:rPr/>
-      </w:pPr>
-      <w:r>
-        <w:rPr/>
-      </w:r>
-    </w:p>
-    <w:p>
-      <w:pPr>
-        <w:pStyle w:val="Template"/>
-        <w:rPr/>
-      </w:pPr>
-      <w:r>
-        <w:rPr/>
-      </w:r>
-    </w:p>
-    <w:p>
-      <w:pPr>
-        <w:pStyle w:val="Template"/>
-        <w:rPr/>
-      </w:pPr>
-      <w:r>
-        <w:rPr/>
-      </w:r>
-    </w:p>
-    <w:p>
-      <w:pPr>
-        <w:pStyle w:val="Template"/>
-        <w:rPr/>
-      </w:pPr>
-      <w:r>
-        <w:rPr/>
-      </w:r>
-    </w:p>
-    <w:p>
-      <w:pPr>
-        <w:pStyle w:val="Template"/>
-        <w:rPr/>
-      </w:pPr>
-      <w:r>
-        <w:rPr/>
-      </w:r>
-    </w:p>
-    <w:p>
-      <w:pPr>
-        <w:pStyle w:val="Template"/>
-        <w:rPr/>
-      </w:pPr>
-      <w:r>
-        <w:rPr/>
-      </w:r>
-    </w:p>
-    <w:p>
-      <w:pPr>
-        <w:pStyle w:val="Template"/>
-        <w:rPr/>
-      </w:pPr>
-      <w:r>
-        <w:rPr/>
-      </w:r>
-    </w:p>
-    <w:p>
-      <w:pPr>
-        <w:pStyle w:val="Template"/>
-        <w:rPr/>
-      </w:pPr>
-      <w:r>
-        <w:rPr/>
-      </w:r>
-    </w:p>
-    <w:p>
-      <w:pPr>
-        <w:pStyle w:val="Template"/>
-        <w:rPr/>
-      </w:pPr>
-      <w:r>
-        <w:rPr/>
-      </w:r>
-    </w:p>
-    <w:p>
-      <w:pPr>
-        <w:pStyle w:val="Template"/>
-        <w:rPr/>
-      </w:pPr>
-      <w:r>
-        <w:rPr/>
-      </w:r>
-    </w:p>
-    <w:p>
-      <w:pPr>
-        <w:pStyle w:val="Template"/>
-        <w:rPr/>
-      </w:pPr>
-      <w:r>
-        <w:rPr/>
-      </w:r>
-    </w:p>
-    <w:p>
-      <w:pPr>
-        <w:pStyle w:val="Template"/>
-        <w:rPr/>
-      </w:pPr>
-      <w:r>
-        <w:rPr/>
-      </w:r>
-    </w:p>
-    <w:p>
-      <w:pPr>
-        <w:pStyle w:val="Template"/>
-        <w:rPr/>
-      </w:pPr>
-      <w:r>
-        <w:rPr/>
-      </w:r>
-    </w:p>
-    <w:p>
-      <w:pPr>
-        <w:pStyle w:val="Template"/>
-        <w:rPr/>
-      </w:pPr>
-      <w:r>
-        <w:rPr/>
-      </w:r>
-    </w:p>
-    <w:p>
-      <w:pPr>
-        <w:pStyle w:val="Template"/>
-        <w:rPr/>
-      </w:pPr>
-      <w:r>
-        <w:rPr/>
-      </w:r>
-    </w:p>
-    <w:p>
-      <w:pPr>
-        <w:pStyle w:val="Template"/>
-        <w:rPr/>
-      </w:pPr>
-      <w:r>
-        <w:rPr/>
-      </w:r>
-    </w:p>
-    <w:p>
-      <w:pPr>
-        <w:pStyle w:val="Template"/>
-        <w:rPr/>
-      </w:pPr>
-      <w:r>
-        <w:rPr/>
-      </w:r>
-    </w:p>
-    <w:p>
-      <w:pPr>
-        <w:pStyle w:val="Template"/>
-        <w:rPr/>
-      </w:pPr>
-      <w:r>
-        <w:rPr/>
-      </w:r>
-    </w:p>
-    <w:p>
-      <w:pPr>
-        <w:pStyle w:val="Template"/>
-        <w:rPr/>
-      </w:pPr>
-      <w:r>
-        <w:rPr/>
-      </w:r>
-    </w:p>
-    <w:p>
-      <w:pPr>
-        <w:pStyle w:val="Template"/>
-        <w:rPr/>
-      </w:pPr>
-      <w:r>
-        <w:rPr/>
-      </w:r>
-    </w:p>
-    <w:p>
-      <w:pPr>
-        <w:pStyle w:val="Template"/>
-        <w:rPr/>
-      </w:pPr>
-      <w:r>
-        <w:rPr/>
-      </w:r>
-    </w:p>
-    <w:p>
-      <w:pPr>
-        <w:pStyle w:val="Template"/>
-        <w:rPr/>
-      </w:pPr>
-      <w:r>
-        <w:rPr/>
-      </w:r>
-    </w:p>
-    <w:p>
-      <w:pPr>
-        <w:pStyle w:val="Template"/>
-        <w:rPr/>
-      </w:pPr>
-      <w:r>
-        <w:rPr/>
-      </w:r>
-    </w:p>
-    <w:p>
-      <w:pPr>
-        <w:pStyle w:val="Template"/>
-        <w:rPr/>
-      </w:pPr>
-      <w:r>
-        <w:rPr/>
-      </w:r>
-    </w:p>
-    <w:p>
-      <w:pPr>
-        <w:pStyle w:val="Template"/>
-        <w:rPr/>
-      </w:pPr>
-      <w:r>
-        <w:rPr/>
-      </w:r>
-    </w:p>
-    <w:p>
-      <w:pPr>
-        <w:pStyle w:val="Template"/>
-        <w:rPr/>
-      </w:pPr>
-      <w:r>
-        <w:rPr/>
-      </w:r>
-    </w:p>
-    <w:p>
-      <w:pPr>
-        <w:pStyle w:val="TOCEntry"/>
-        <w:rPr>
-          <w:rFonts w:ascii="Calibri" w:hAnsi="Calibri"/>
-        </w:rPr>
-      </w:pPr>
-      <w:bookmarkStart w:id="53" w:name="_Toc269690851"/>
-      <w:bookmarkStart w:id="54" w:name="_Toc4399946981"/>
-      <w:r>
-        <w:rPr>
-          <w:rFonts w:ascii="Calibri" w:hAnsi="Calibri"/>
-        </w:rPr>
-        <w:t xml:space="preserve">Appendix </w:t>
-      </w:r>
-      <w:r>
-        <w:rPr>
-          <w:rFonts w:ascii="Calibri" w:hAnsi="Calibri"/>
-        </w:rPr>
-        <w:t>D</w:t>
-      </w:r>
-      <w:r>
-        <w:rPr>
-          <w:rFonts w:ascii="Calibri" w:hAnsi="Calibri"/>
-        </w:rPr>
-        <w:t xml:space="preserve">: </w:t>
-      </w:r>
-      <w:bookmarkEnd w:id="53"/>
-      <w:bookmarkEnd w:id="54"/>
       <w:r>
         <w:rPr>
           <w:rFonts w:ascii="Calibri" w:hAnsi="Calibri"/>
@@ -2972,7 +2904,7 @@
             <wp:positionV relativeFrom="paragraph">
               <wp:align>top</wp:align>
             </wp:positionV>
-            <wp:extent cx="6126480" cy="5564505"/>
+            <wp:extent cx="6126480" cy="5563870"/>
             <wp:effectExtent l="0" t="0" r="0" b="0"/>
             <wp:wrapSquare wrapText="largest"/>
             <wp:docPr id="0" name="Picture" descr=""/>
@@ -2997,7 +2929,7 @@
                   <pic:spPr bwMode="auto">
                     <a:xfrm>
                       <a:off x="0" y="0"/>
-                      <a:ext cx="6126480" cy="5564505"/>
+                      <a:ext cx="6126480" cy="5563870"/>
                     </a:xfrm>
                     <a:prstGeom prst="rect">
                       <a:avLst/>
@@ -3634,62 +3566,16 @@
       </w:pPr>
       <w:r>
         <w:rPr/>
-      </w:r>
-    </w:p>
-    <w:p>
-      <w:pPr>
-        <w:pStyle w:val="Template"/>
-        <w:rPr/>
-      </w:pPr>
-      <w:r>
-        <w:rPr/>
-      </w:r>
-    </w:p>
-    <w:p>
-      <w:pPr>
-        <w:pStyle w:val="Template"/>
-        <w:rPr/>
-      </w:pPr>
-      <w:r>
-        <w:rPr/>
-      </w:r>
-    </w:p>
-    <w:p>
-      <w:pPr>
-        <w:pStyle w:val="Template"/>
-        <w:rPr/>
-      </w:pPr>
-      <w:r>
-        <w:rPr/>
-      </w:r>
-    </w:p>
-    <w:p>
-      <w:pPr>
-        <w:pStyle w:val="Template"/>
-        <w:rPr/>
-      </w:pPr>
-      <w:r>
-        <w:rPr/>
-      </w:r>
-    </w:p>
-    <w:p>
-      <w:pPr>
-        <w:pStyle w:val="Template"/>
-        <w:rPr/>
-      </w:pPr>
-      <w:r>
-        <w:rPr/>
-        <w:t>Use Case Diagram</w:t>
         <w:drawing>
           <wp:anchor behindDoc="0" distT="0" distB="0" distL="0" distR="0" simplePos="0" locked="0" layoutInCell="1" allowOverlap="1" relativeHeight="3">
             <wp:simplePos x="0" y="0"/>
             <wp:positionH relativeFrom="column">
-              <wp:align>center</wp:align>
+              <wp:posOffset>-32385</wp:posOffset>
             </wp:positionH>
             <wp:positionV relativeFrom="paragraph">
-              <wp:align>top</wp:align>
+              <wp:posOffset>38100</wp:posOffset>
             </wp:positionV>
-            <wp:extent cx="6126480" cy="7665720"/>
+            <wp:extent cx="6126480" cy="7313930"/>
             <wp:effectExtent l="0" t="0" r="0" b="0"/>
             <wp:wrapSquare wrapText="largest"/>
             <wp:docPr id="3" name="Picture" descr=""/>
@@ -3714,7 +3600,7 @@
                   <pic:spPr bwMode="auto">
                     <a:xfrm>
                       <a:off x="0" y="0"/>
-                      <a:ext cx="6126480" cy="7665720"/>
+                      <a:ext cx="6126480" cy="7313930"/>
                     </a:xfrm>
                     <a:prstGeom prst="rect">
                       <a:avLst/>
@@ -3734,9 +3620,117 @@
         </w:drawing>
       </w:r>
     </w:p>
+    <w:p>
+      <w:pPr>
+        <w:pStyle w:val="Template"/>
+        <w:rPr/>
+      </w:pPr>
+      <w:r>
+        <w:rPr/>
+      </w:r>
+    </w:p>
+    <w:p>
+      <w:pPr>
+        <w:pStyle w:val="Template"/>
+        <w:rPr/>
+      </w:pPr>
+      <w:r>
+        <w:rPr/>
+        <w:t>Use Case Diagram</w:t>
+      </w:r>
+    </w:p>
+    <w:p>
+      <w:pPr>
+        <w:pStyle w:val="Template"/>
+        <w:rPr/>
+      </w:pPr>
+      <w:r>
+        <w:rPr/>
+      </w:r>
+    </w:p>
+    <w:p>
+      <w:pPr>
+        <w:pStyle w:val="Template"/>
+        <w:rPr/>
+      </w:pPr>
+      <w:r>
+        <w:rPr/>
+      </w:r>
+    </w:p>
+    <w:p>
+      <w:pPr>
+        <w:pStyle w:val="Template"/>
+        <w:rPr/>
+      </w:pPr>
+      <w:r>
+        <w:rPr/>
+      </w:r>
+    </w:p>
+    <w:p>
+      <w:pPr>
+        <w:pStyle w:val="Template"/>
+        <w:rPr/>
+      </w:pPr>
+      <w:r>
+        <w:rPr/>
+        <w:t>State Machine Diagram</w:t>
+        <w:drawing>
+          <wp:anchor behindDoc="0" distT="0" distB="0" distL="0" distR="0" simplePos="0" locked="0" layoutInCell="1" allowOverlap="1" relativeHeight="4">
+            <wp:simplePos x="0" y="0"/>
+            <wp:positionH relativeFrom="column">
+              <wp:align>center</wp:align>
+            </wp:positionH>
+            <wp:positionV relativeFrom="paragraph">
+              <wp:align>top</wp:align>
+            </wp:positionV>
+            <wp:extent cx="6626860" cy="5890260"/>
+            <wp:effectExtent l="0" t="0" r="0" b="0"/>
+            <wp:wrapSquare wrapText="largest"/>
+            <wp:docPr id="4" name="Picture" descr=""/>
+            <wp:cNvGraphicFramePr>
+              <a:graphicFrameLocks xmlns:a="http://schemas.openxmlformats.org/drawingml/2006/main" noChangeAspect="1"/>
+            </wp:cNvGraphicFramePr>
+            <a:graphic xmlns:a="http://schemas.openxmlformats.org/drawingml/2006/main">
+              <a:graphicData uri="http://schemas.openxmlformats.org/drawingml/2006/picture">
+                <pic:pic xmlns:pic="http://schemas.openxmlformats.org/drawingml/2006/picture">
+                  <pic:nvPicPr>
+                    <pic:cNvPr id="4" name="Picture" descr=""/>
+                    <pic:cNvPicPr>
+                      <a:picLocks noChangeAspect="1" noChangeArrowheads="1"/>
+                    </pic:cNvPicPr>
+                  </pic:nvPicPr>
+                  <pic:blipFill>
+                    <a:blip r:embed="rId7"/>
+                    <a:stretch>
+                      <a:fillRect/>
+                    </a:stretch>
+                  </pic:blipFill>
+                  <pic:spPr bwMode="auto">
+                    <a:xfrm>
+                      <a:off x="0" y="0"/>
+                      <a:ext cx="6626860" cy="5890260"/>
+                    </a:xfrm>
+                    <a:prstGeom prst="rect">
+                      <a:avLst/>
+                    </a:prstGeom>
+                    <a:noFill/>
+                    <a:ln w="9525">
+                      <a:noFill/>
+                      <a:miter lim="800000"/>
+                      <a:headEnd/>
+                      <a:tailEnd/>
+                    </a:ln>
+                  </pic:spPr>
+                </pic:pic>
+              </a:graphicData>
+            </a:graphic>
+          </wp:anchor>
+        </w:drawing>
+      </w:r>
+    </w:p>
     <w:sectPr>
-      <w:headerReference w:type="default" r:id="rId7"/>
-      <w:footerReference w:type="default" r:id="rId8"/>
+      <w:headerReference w:type="default" r:id="rId8"/>
+      <w:footerReference w:type="default" r:id="rId9"/>
       <w:type w:val="nextPage"/>
       <w:pgSz w:w="12240" w:h="15840"/>
       <w:pgMar w:left="1440" w:right="1440" w:header="720" w:top="1440" w:footer="720" w:bottom="1440" w:gutter="0"/>
@@ -3814,7 +3808,7 @@
       <w:fldChar w:fldCharType="separate"/>
     </w:r>
     <w:r>
-      <w:t>9</w:t>
+      <w:t>10</w:t>
     </w:r>
     <w:r>
       <w:fldChar w:fldCharType="end"/>
@@ -3911,82 +3905,118 @@
   <w:abstractNum w:abstractNumId="2">
     <w:lvl w:ilvl="0">
       <w:start w:val="1"/>
-      <w:numFmt w:val="decimal"/>
-      <w:lvlText w:val="%1."/>
+      <w:numFmt w:val="none"/>
+      <w:suff w:val="nothing"/>
+      <w:lvlText w:val=""/>
       <w:lvlJc w:val="left"/>
       <w:pPr>
+        <w:tabs>
+          <w:tab w:val="num" w:pos="432"/>
+        </w:tabs>
         <w:ind w:left="432" w:hanging="432"/>
       </w:pPr>
     </w:lvl>
     <w:lvl w:ilvl="1">
       <w:start w:val="1"/>
-      <w:numFmt w:val="decimal"/>
-      <w:lvlText w:val="%1.%2"/>
+      <w:numFmt w:val="none"/>
+      <w:suff w:val="nothing"/>
+      <w:lvlText w:val=""/>
       <w:lvlJc w:val="left"/>
       <w:pPr>
+        <w:tabs>
+          <w:tab w:val="num" w:pos="576"/>
+        </w:tabs>
         <w:ind w:left="576" w:hanging="576"/>
       </w:pPr>
     </w:lvl>
     <w:lvl w:ilvl="2">
       <w:start w:val="1"/>
-      <w:numFmt w:val="decimal"/>
-      <w:lvlText w:val="%1.%2.%3"/>
+      <w:numFmt w:val="none"/>
+      <w:suff w:val="nothing"/>
+      <w:lvlText w:val=""/>
       <w:lvlJc w:val="left"/>
       <w:pPr>
+        <w:tabs>
+          <w:tab w:val="num" w:pos="720"/>
+        </w:tabs>
         <w:ind w:left="720" w:hanging="720"/>
       </w:pPr>
     </w:lvl>
     <w:lvl w:ilvl="3">
       <w:start w:val="1"/>
-      <w:numFmt w:val="decimal"/>
-      <w:lvlText w:val="%1.%2.%3.%4"/>
+      <w:numFmt w:val="none"/>
+      <w:suff w:val="nothing"/>
+      <w:lvlText w:val=""/>
       <w:lvlJc w:val="left"/>
       <w:pPr>
+        <w:tabs>
+          <w:tab w:val="num" w:pos="864"/>
+        </w:tabs>
         <w:ind w:left="864" w:hanging="864"/>
       </w:pPr>
     </w:lvl>
     <w:lvl w:ilvl="4">
       <w:start w:val="1"/>
-      <w:numFmt w:val="decimal"/>
-      <w:lvlText w:val="%1.%2.%3.%4.%5"/>
+      <w:numFmt w:val="none"/>
+      <w:suff w:val="nothing"/>
+      <w:lvlText w:val=""/>
       <w:lvlJc w:val="left"/>
       <w:pPr>
+        <w:tabs>
+          <w:tab w:val="num" w:pos="1008"/>
+        </w:tabs>
         <w:ind w:left="1008" w:hanging="1008"/>
       </w:pPr>
     </w:lvl>
     <w:lvl w:ilvl="5">
       <w:start w:val="1"/>
-      <w:numFmt w:val="decimal"/>
-      <w:lvlText w:val="%1.%2.%3.%4.%5.%6"/>
+      <w:numFmt w:val="none"/>
+      <w:suff w:val="nothing"/>
+      <w:lvlText w:val=""/>
       <w:lvlJc w:val="left"/>
       <w:pPr>
+        <w:tabs>
+          <w:tab w:val="num" w:pos="1152"/>
+        </w:tabs>
         <w:ind w:left="1152" w:hanging="1152"/>
       </w:pPr>
     </w:lvl>
     <w:lvl w:ilvl="6">
       <w:start w:val="1"/>
-      <w:numFmt w:val="decimal"/>
-      <w:lvlText w:val="%1.%2.%3.%4.%5.%6.%7"/>
+      <w:numFmt w:val="none"/>
+      <w:suff w:val="nothing"/>
+      <w:lvlText w:val=""/>
       <w:lvlJc w:val="left"/>
       <w:pPr>
+        <w:tabs>
+          <w:tab w:val="num" w:pos="1296"/>
+        </w:tabs>
         <w:ind w:left="1296" w:hanging="1296"/>
       </w:pPr>
     </w:lvl>
     <w:lvl w:ilvl="7">
       <w:start w:val="1"/>
-      <w:numFmt w:val="decimal"/>
-      <w:lvlText w:val="%1.%2.%3.%4.%5.%6.%7.%8"/>
+      <w:numFmt w:val="none"/>
+      <w:suff w:val="nothing"/>
+      <w:lvlText w:val=""/>
       <w:lvlJc w:val="left"/>
       <w:pPr>
+        <w:tabs>
+          <w:tab w:val="num" w:pos="1440"/>
+        </w:tabs>
         <w:ind w:left="1440" w:hanging="1440"/>
       </w:pPr>
     </w:lvl>
     <w:lvl w:ilvl="8">
       <w:start w:val="1"/>
-      <w:numFmt w:val="decimal"/>
-      <w:lvlText w:val="%1.%2.%3.%4.%5.%6.%7.%8.%9"/>
+      <w:numFmt w:val="none"/>
+      <w:suff w:val="nothing"/>
+      <w:lvlText w:val=""/>
       <w:lvlJc w:val="left"/>
       <w:pPr>
+        <w:tabs>
+          <w:tab w:val="num" w:pos="1584"/>
+        </w:tabs>
         <w:ind w:left="1584" w:hanging="1584"/>
       </w:pPr>
     </w:lvl>
@@ -4164,7 +4194,7 @@
     </w:pPr>
     <w:rPr>
       <w:rFonts w:ascii="Times" w:hAnsi="Times" w:eastAsia="Times New Roman" w:cs="Times New Roman"/>
-      <w:color w:val="auto"/>
+      <w:color w:val="00000A"/>
       <w:sz w:val="24"/>
       <w:szCs w:val="20"/>
       <w:lang w:val="en-US" w:eastAsia="en-US" w:bidi="ar-SA"/>
@@ -4178,12 +4208,7 @@
     <w:pPr>
       <w:keepNext/>
       <w:keepLines/>
-      <w:numPr>
-        <w:ilvl w:val="0"/>
-        <w:numId w:val="1"/>
-      </w:numPr>
       <w:spacing w:lineRule="atLeast" w:line="240" w:before="480" w:after="240"/>
-      <w:outlineLvl w:val="0"/>
       <w:outlineLvl w:val="0"/>
     </w:pPr>
     <w:rPr>
@@ -4199,12 +4224,7 @@
     <w:pPr>
       <w:keepNext/>
       <w:keepLines/>
-      <w:numPr>
-        <w:ilvl w:val="1"/>
-        <w:numId w:val="1"/>
-      </w:numPr>
       <w:spacing w:lineRule="atLeast" w:line="240" w:before="280" w:after="280"/>
-      <w:outlineLvl w:val="1"/>
       <w:outlineLvl w:val="1"/>
     </w:pPr>
     <w:rPr>
@@ -4218,12 +4238,7 @@
     <w:basedOn w:val="Normal"/>
     <w:next w:val="Normal"/>
     <w:pPr>
-      <w:numPr>
-        <w:ilvl w:val="2"/>
-        <w:numId w:val="1"/>
-      </w:numPr>
       <w:spacing w:before="240" w:after="240"/>
-      <w:outlineLvl w:val="2"/>
       <w:outlineLvl w:val="2"/>
     </w:pPr>
     <w:rPr>
@@ -4237,13 +4252,8 @@
     <w:next w:val="Normal"/>
     <w:pPr>
       <w:keepNext/>
-      <w:numPr>
-        <w:ilvl w:val="3"/>
-        <w:numId w:val="1"/>
-      </w:numPr>
       <w:spacing w:lineRule="exact" w:line="220" w:before="240" w:after="60"/>
       <w:jc w:val="both"/>
-      <w:outlineLvl w:val="3"/>
       <w:outlineLvl w:val="3"/>
     </w:pPr>
     <w:rPr>
@@ -4259,13 +4269,8 @@
     <w:basedOn w:val="Normal"/>
     <w:next w:val="Normal"/>
     <w:pPr>
-      <w:numPr>
-        <w:ilvl w:val="4"/>
-        <w:numId w:val="1"/>
-      </w:numPr>
       <w:spacing w:lineRule="exact" w:line="220" w:before="240" w:after="60"/>
       <w:jc w:val="both"/>
-      <w:outlineLvl w:val="4"/>
       <w:outlineLvl w:val="4"/>
     </w:pPr>
     <w:rPr>
@@ -4279,13 +4284,8 @@
     <w:basedOn w:val="Normal"/>
     <w:next w:val="Normal"/>
     <w:pPr>
-      <w:numPr>
-        <w:ilvl w:val="5"/>
-        <w:numId w:val="1"/>
-      </w:numPr>
       <w:spacing w:lineRule="exact" w:line="220" w:before="240" w:after="60"/>
       <w:jc w:val="both"/>
-      <w:outlineLvl w:val="5"/>
       <w:outlineLvl w:val="5"/>
     </w:pPr>
     <w:rPr>
@@ -4300,13 +4300,8 @@
     <w:basedOn w:val="Normal"/>
     <w:next w:val="Normal"/>
     <w:pPr>
-      <w:numPr>
-        <w:ilvl w:val="6"/>
-        <w:numId w:val="1"/>
-      </w:numPr>
       <w:spacing w:lineRule="exact" w:line="220" w:before="240" w:after="60"/>
       <w:jc w:val="both"/>
-      <w:outlineLvl w:val="6"/>
       <w:outlineLvl w:val="6"/>
     </w:pPr>
     <w:rPr>
@@ -4320,13 +4315,8 @@
     <w:basedOn w:val="Normal"/>
     <w:next w:val="Normal"/>
     <w:pPr>
-      <w:numPr>
-        <w:ilvl w:val="7"/>
-        <w:numId w:val="1"/>
-      </w:numPr>
       <w:spacing w:lineRule="exact" w:line="220" w:before="240" w:after="60"/>
       <w:jc w:val="both"/>
-      <w:outlineLvl w:val="7"/>
       <w:outlineLvl w:val="7"/>
     </w:pPr>
     <w:rPr>
@@ -4341,13 +4331,8 @@
     <w:basedOn w:val="Normal"/>
     <w:next w:val="Normal"/>
     <w:pPr>
-      <w:numPr>
-        <w:ilvl w:val="8"/>
-        <w:numId w:val="1"/>
-      </w:numPr>
       <w:spacing w:lineRule="exact" w:line="220" w:before="240" w:after="60"/>
       <w:jc w:val="both"/>
-      <w:outlineLvl w:val="8"/>
       <w:outlineLvl w:val="8"/>
     </w:pPr>
     <w:rPr>

</xml_diff>